<commit_message>
add regression to report
added multiple linear regression effects to report (Methods)
near-full rewrite of Results section
re-organization of stats variable in script
</commit_message>
<xml_diff>
--- a/Report/Article/Methods.docx
+++ b/Report/Article/Methods.docx
@@ -343,10 +343,7 @@
         <w:t xml:space="preserve">connectivity measures can be estimated with the same methods as utilized in analyses which use atlas-based parcellation.  More specifically, </w:t>
       </w:r>
       <w:r>
-        <w:t xml:space="preserve">the pairwise Pearson correlation </w:t>
-      </w:r>
-      <w:r>
-        <w:t xml:space="preserve">establishes the </w:t>
+        <w:t xml:space="preserve">the pairwise Pearson correlation establishes the </w:t>
       </w:r>
       <w:r>
         <w:t>s</w:t>
@@ -974,19 +971,7 @@
                   <w:rPr>
                     <w:rFonts w:ascii="Cambria Math" w:hAnsi="Cambria Math"/>
                   </w:rPr>
-                  <m:t>3</m:t>
-                </m:r>
-                <m:r>
-                  <w:rPr>
-                    <w:rFonts w:ascii="Cambria Math" w:hAnsi="Cambria Math"/>
-                  </w:rPr>
-                  <m:t xml:space="preserve"> </m:t>
-                </m:r>
-                <m:r>
-                  <w:rPr>
-                    <w:rFonts w:ascii="Cambria Math" w:hAnsi="Cambria Math"/>
-                  </w:rPr>
-                  <m:t>9</m:t>
+                  <m:t>3 9</m:t>
                 </m:r>
               </m:e>
             </m:d>
@@ -2560,7 +2545,24 @@
         <w:t xml:space="preserve"> </w:t>
       </w:r>
       <w:r>
-        <w:t xml:space="preserve">and the Kolmogorov-Smirnov two-sample test to search for differences between groups.  Multiple-comparison correction consists of the false-discovery rate </w:t>
+        <w:t>and the Kolmogorov-Smirnov two-sample test to search for differences between groups.</w:t>
+      </w:r>
+      <w:r>
+        <w:t xml:space="preserve">  Student’s </w:t>
+      </w:r>
+      <w:r>
+        <w:rPr>
+          <w:rFonts w:ascii="Cambria Math" w:hAnsi="Cambria Math"/>
+          <w:i/>
+          <w:iCs/>
+        </w:rPr>
+        <w:t>t</w:t>
+      </w:r>
+      <w:r>
+        <w:t>-test was also employed if the Jarque-Bara test indicated normally distributed data.</w:t>
+      </w:r>
+      <w:r>
+        <w:t xml:space="preserve">  Multiple-comparison correction consists of the false-discovery rate </w:t>
       </w:r>
       <w:sdt>
         <w:sdtPr>
@@ -2619,7 +2621,75 @@
         <w:t>Regresison Analysis</w:t>
       </w:r>
     </w:p>
-    <w:p/>
+    <w:p>
+      <w:r>
+        <w:t xml:space="preserve">To correct for possible </w:t>
+      </w:r>
+      <w:r>
+        <w:t>confounds</w:t>
+      </w:r>
+      <w:r>
+        <w:t xml:space="preserve"> in the data, a multiple linear regression </w:t>
+      </w:r>
+      <w:r>
+        <w:t>is</w:t>
+      </w:r>
+      <w:r>
+        <w:t xml:space="preserve"> employed alongside standard hypothesis tests.</w:t>
+      </w:r>
+      <w:r>
+        <w:t xml:space="preserve">  </w:t>
+      </w:r>
+      <w:r>
+        <w:t>This regression separately models the effects of site, age, gender, and diagnosis on subject-level joint and component entropies.</w:t>
+      </w:r>
+      <w:r>
+        <w:t xml:space="preserve">  Additional regression analyses examine the effects of clinical (PANSS positive and negative) and cognitive (CMINDS </w:t>
+      </w:r>
+      <w:r>
+        <w:lastRenderedPageBreak/>
+        <w:t>composite) scores on subject entropy distributions, again while correcting for site, age, and gender effects.</w:t>
+      </w:r>
+      <w:r>
+        <w:t xml:space="preserve">  As cognitive scores are shown to be highly correlated (</w:t>
+      </w:r>
+      <w:r>
+        <w:rPr>
+          <w:color w:val="FF0000"/>
+        </w:rPr>
+        <w:t>Figure []</w:t>
+      </w:r>
+      <w:r>
+        <w:t>), it was decided to examine only the most general</w:t>
+      </w:r>
+      <w:r>
+        <w:t xml:space="preserve"> cognitive score</w:t>
+      </w:r>
+      <w:r>
+        <w:t xml:space="preserve"> </w:t>
+      </w:r>
+      <w:r>
+        <w:rPr>
+          <w:color w:val="F98723" w:themeColor="accent2"/>
+        </w:rPr>
+        <w:t>to avoid</w:t>
+      </w:r>
+      <w:r>
+        <w:rPr>
+          <w:color w:val="F98723" w:themeColor="accent2"/>
+        </w:rPr>
+        <w:t xml:space="preserve"> effect</w:t>
+      </w:r>
+      <w:r>
+        <w:rPr>
+          <w:color w:val="F98723" w:themeColor="accent2"/>
+        </w:rPr>
+        <w:t xml:space="preserve"> cross-contamination</w:t>
+      </w:r>
+      <w:r>
+        <w:t>.</w:t>
+      </w:r>
+    </w:p>
     <w:sectPr>
       <w:footerReference w:type="default" r:id="rId13"/>
       <w:footerReference w:type="first" r:id="rId14"/>
@@ -5452,6 +5522,7 @@
   <w:rsids>
     <w:rsidRoot w:val="00CD1FBE"/>
     <w:rsid w:val="00167882"/>
+    <w:rsid w:val="00381E9E"/>
     <w:rsid w:val="00750FB1"/>
     <w:rsid w:val="007D1EB3"/>
     <w:rsid w:val="00820428"/>

</xml_diff>